<commit_message>
Alterando relatório do Coordenador
</commit_message>
<xml_diff>
--- a/word/relCoor1.docx
+++ b/word/relCoor1.docx
@@ -935,42 +935,38 @@
     </w:p>
     <w:tbl>
       <w:tblPr>
-        <w:tblStyle w:val="TableNormal"/>
-        <w:tblW w:w="0" w:type="auto"/>
+        <w:tblStyle w:val="Tabelacomgrade"/>
+        <w:tblW w:w="9209" w:type="dxa"/>
         <w:jc w:val="center"/>
-        <w:tblBorders>
-          <w:top w:val="single" w:sz="4" w:space="0" w:color="000000"/>
-          <w:left w:val="single" w:sz="4" w:space="0" w:color="000000"/>
-          <w:bottom w:val="single" w:sz="4" w:space="0" w:color="000000"/>
-          <w:right w:val="single" w:sz="4" w:space="0" w:color="000000"/>
-          <w:insideH w:val="single" w:sz="4" w:space="0" w:color="000000"/>
-          <w:insideV w:val="single" w:sz="4" w:space="0" w:color="000000"/>
-        </w:tblBorders>
-        <w:tblLayout w:type="fixed"/>
-        <w:tblLook w:val="01E0" w:firstRow="1" w:lastRow="1" w:firstColumn="1" w:lastColumn="1" w:noHBand="0" w:noVBand="0"/>
+        <w:tblLook w:val="04A0" w:firstRow="1" w:lastRow="0" w:firstColumn="1" w:lastColumn="0" w:noHBand="0" w:noVBand="1"/>
       </w:tblPr>
       <w:tblGrid>
-        <w:gridCol w:w="1344"/>
-        <w:gridCol w:w="1134"/>
-        <w:gridCol w:w="5217"/>
-        <w:gridCol w:w="1514"/>
+        <w:gridCol w:w="1202"/>
+        <w:gridCol w:w="993"/>
+        <w:gridCol w:w="5527"/>
+        <w:gridCol w:w="1487"/>
       </w:tblGrid>
       <w:tr>
         <w:trPr>
-          <w:trHeight w:val="390"/>
+          <w:trHeight w:val="20"/>
           <w:jc w:val="center"/>
         </w:trPr>
         <w:tc>
           <w:tcPr>
-            <w:tcW w:w="1344" w:type="dxa"/>
+            <w:tcW w:w="1202" w:type="dxa"/>
+            <w:tcBorders>
+              <w:top w:val="single" w:sz="4" w:space="0" w:color="auto"/>
+              <w:left w:val="single" w:sz="4" w:space="0" w:color="auto"/>
+              <w:bottom w:val="single" w:sz="4" w:space="0" w:color="auto"/>
+              <w:right w:val="single" w:sz="4" w:space="0" w:color="auto"/>
+            </w:tcBorders>
+            <w:hideMark/>
           </w:tcPr>
           <w:p>
             <w:pPr>
-              <w:pStyle w:val="TableParagraph"/>
-              <w:spacing w:before="97"/>
-              <w:ind w:left="87" w:right="78"/>
               <w:jc w:val="center"/>
               <w:rPr>
+                <w:rFonts w:asciiTheme="minorHAnsi" w:hAnsiTheme="minorHAnsi" w:cstheme="minorHAnsi"/>
                 <w:b/>
                 <w:sz w:val="16"/>
                 <w:szCs w:val="16"/>
@@ -978,6 +974,7 @@
             </w:pPr>
             <w:r>
               <w:rPr>
+                <w:rFonts w:asciiTheme="minorHAnsi" w:hAnsiTheme="minorHAnsi" w:cstheme="minorHAnsi"/>
                 <w:b/>
                 <w:sz w:val="16"/>
                 <w:szCs w:val="16"/>
@@ -988,15 +985,20 @@
         </w:tc>
         <w:tc>
           <w:tcPr>
-            <w:tcW w:w="1134" w:type="dxa"/>
+            <w:tcW w:w="993" w:type="dxa"/>
+            <w:tcBorders>
+              <w:top w:val="single" w:sz="4" w:space="0" w:color="auto"/>
+              <w:left w:val="single" w:sz="4" w:space="0" w:color="auto"/>
+              <w:bottom w:val="single" w:sz="4" w:space="0" w:color="auto"/>
+              <w:right w:val="single" w:sz="4" w:space="0" w:color="auto"/>
+            </w:tcBorders>
+            <w:hideMark/>
           </w:tcPr>
           <w:p>
             <w:pPr>
-              <w:pStyle w:val="TableParagraph"/>
-              <w:spacing w:before="97"/>
-              <w:ind w:left="177" w:right="173"/>
               <w:jc w:val="center"/>
               <w:rPr>
+                <w:rFonts w:asciiTheme="minorHAnsi" w:hAnsiTheme="minorHAnsi" w:cstheme="minorHAnsi"/>
                 <w:b/>
                 <w:sz w:val="16"/>
                 <w:szCs w:val="16"/>
@@ -1004,6 +1006,7 @@
             </w:pPr>
             <w:r>
               <w:rPr>
+                <w:rFonts w:asciiTheme="minorHAnsi" w:hAnsiTheme="minorHAnsi" w:cstheme="minorHAnsi"/>
                 <w:b/>
                 <w:sz w:val="16"/>
                 <w:szCs w:val="16"/>
@@ -1014,14 +1017,19 @@
         </w:tc>
         <w:tc>
           <w:tcPr>
-            <w:tcW w:w="5217" w:type="dxa"/>
+            <w:tcW w:w="5527" w:type="dxa"/>
+            <w:tcBorders>
+              <w:top w:val="single" w:sz="4" w:space="0" w:color="auto"/>
+              <w:left w:val="single" w:sz="4" w:space="0" w:color="auto"/>
+              <w:bottom w:val="single" w:sz="4" w:space="0" w:color="auto"/>
+              <w:right w:val="single" w:sz="4" w:space="0" w:color="auto"/>
+            </w:tcBorders>
           </w:tcPr>
           <w:p>
             <w:pPr>
-              <w:pStyle w:val="TableParagraph"/>
-              <w:spacing w:before="97"/>
-              <w:ind w:left="1718"/>
+              <w:jc w:val="center"/>
               <w:rPr>
+                <w:rFonts w:asciiTheme="minorHAnsi" w:hAnsiTheme="minorHAnsi" w:cstheme="minorHAnsi"/>
                 <w:b/>
                 <w:sz w:val="16"/>
                 <w:szCs w:val="16"/>
@@ -1029,59 +1037,31 @@
             </w:pPr>
             <w:r>
               <w:rPr>
+                <w:rFonts w:asciiTheme="minorHAnsi" w:hAnsiTheme="minorHAnsi" w:cstheme="minorHAnsi"/>
                 <w:b/>
                 <w:sz w:val="16"/>
                 <w:szCs w:val="16"/>
               </w:rPr>
-              <w:t>DESCRIÇÃO</w:t>
-            </w:r>
-            <w:r>
-              <w:rPr>
-                <w:b/>
-                <w:spacing w:val="-5"/>
-                <w:sz w:val="16"/>
-                <w:szCs w:val="16"/>
-              </w:rPr>
-              <w:t xml:space="preserve"> </w:t>
-            </w:r>
-            <w:r>
-              <w:rPr>
-                <w:b/>
-                <w:sz w:val="16"/>
-                <w:szCs w:val="16"/>
-              </w:rPr>
-              <w:t>DAS</w:t>
-            </w:r>
-            <w:r>
-              <w:rPr>
-                <w:b/>
-                <w:spacing w:val="-3"/>
-                <w:sz w:val="16"/>
-                <w:szCs w:val="16"/>
-              </w:rPr>
-              <w:t xml:space="preserve"> </w:t>
-            </w:r>
-            <w:r>
-              <w:rPr>
-                <w:b/>
-                <w:sz w:val="16"/>
-                <w:szCs w:val="16"/>
-              </w:rPr>
-              <w:t>ATIVIDADES</w:t>
+              <w:t>DESCRIÇÃO DAS ATIVIDADES</w:t>
             </w:r>
           </w:p>
         </w:tc>
         <w:tc>
           <w:tcPr>
-            <w:tcW w:w="1514" w:type="dxa"/>
+            <w:tcW w:w="1487" w:type="dxa"/>
+            <w:tcBorders>
+              <w:top w:val="single" w:sz="4" w:space="0" w:color="auto"/>
+              <w:left w:val="single" w:sz="4" w:space="0" w:color="auto"/>
+              <w:bottom w:val="single" w:sz="4" w:space="0" w:color="auto"/>
+              <w:right w:val="single" w:sz="4" w:space="0" w:color="auto"/>
+            </w:tcBorders>
+            <w:hideMark/>
           </w:tcPr>
           <w:p>
             <w:pPr>
-              <w:pStyle w:val="TableParagraph"/>
-              <w:spacing w:line="195" w:lineRule="exact"/>
-              <w:ind w:left="171" w:right="160"/>
               <w:jc w:val="center"/>
               <w:rPr>
+                <w:rFonts w:asciiTheme="minorHAnsi" w:hAnsiTheme="minorHAnsi" w:cstheme="minorHAnsi"/>
                 <w:b/>
                 <w:sz w:val="16"/>
                 <w:szCs w:val="16"/>
@@ -1089,6 +1069,7 @@
             </w:pPr>
             <w:r>
               <w:rPr>
+                <w:rFonts w:asciiTheme="minorHAnsi" w:hAnsiTheme="minorHAnsi" w:cstheme="minorHAnsi"/>
                 <w:b/>
                 <w:sz w:val="16"/>
                 <w:szCs w:val="16"/>
@@ -1098,11 +1079,9 @@
           </w:p>
           <w:p>
             <w:pPr>
-              <w:pStyle w:val="TableParagraph"/>
-              <w:spacing w:before="0" w:line="175" w:lineRule="exact"/>
-              <w:ind w:left="171" w:right="161"/>
               <w:jc w:val="center"/>
               <w:rPr>
+                <w:rFonts w:asciiTheme="minorHAnsi" w:hAnsiTheme="minorHAnsi" w:cstheme="minorHAnsi"/>
                 <w:b/>
                 <w:sz w:val="16"/>
                 <w:szCs w:val="16"/>
@@ -1110,65 +1089,63 @@
             </w:pPr>
             <w:r>
               <w:rPr>
+                <w:rFonts w:asciiTheme="minorHAnsi" w:hAnsiTheme="minorHAnsi" w:cstheme="minorHAnsi"/>
                 <w:b/>
                 <w:sz w:val="16"/>
                 <w:szCs w:val="16"/>
               </w:rPr>
-              <w:t>CARGA</w:t>
-            </w:r>
-            <w:r>
-              <w:rPr>
-                <w:b/>
-                <w:spacing w:val="-2"/>
-                <w:sz w:val="16"/>
-                <w:szCs w:val="16"/>
-              </w:rPr>
-              <w:t xml:space="preserve"> </w:t>
-            </w:r>
-            <w:r>
-              <w:rPr>
-                <w:b/>
-                <w:sz w:val="16"/>
-                <w:szCs w:val="16"/>
-              </w:rPr>
-              <w:t>HORÁRIA</w:t>
+              <w:t>CARGA HORÁRIA</w:t>
             </w:r>
           </w:p>
         </w:tc>
       </w:tr>
       <w:tr>
         <w:trPr>
-          <w:trHeight w:val="244"/>
+          <w:trHeight w:val="20"/>
           <w:jc w:val="center"/>
         </w:trPr>
         <w:tc>
           <w:tcPr>
-            <w:tcW w:w="1344" w:type="dxa"/>
+            <w:tcW w:w="1202" w:type="dxa"/>
+            <w:tcBorders>
+              <w:top w:val="single" w:sz="4" w:space="0" w:color="auto"/>
+              <w:left w:val="single" w:sz="4" w:space="0" w:color="auto"/>
+              <w:bottom w:val="single" w:sz="4" w:space="0" w:color="auto"/>
+              <w:right w:val="single" w:sz="4" w:space="0" w:color="auto"/>
+            </w:tcBorders>
           </w:tcPr>
           <w:p>
             <w:pPr>
-              <w:pStyle w:val="TableParagraph"/>
-              <w:spacing w:before="0"/>
+              <w:jc w:val="center"/>
               <w:rPr>
-                <w:rFonts w:ascii="Times New Roman"/>
-                <w:sz w:val="16"/>
+                <w:rFonts w:asciiTheme="minorHAnsi" w:hAnsiTheme="minorHAnsi" w:cstheme="minorHAnsi"/>
+                <w:b/>
+                <w:bCs/>
+                <w:sz w:val="20"/>
+                <w:szCs w:val="20"/>
               </w:rPr>
             </w:pPr>
           </w:p>
         </w:tc>
         <w:tc>
           <w:tcPr>
-            <w:tcW w:w="1134" w:type="dxa"/>
+            <w:tcW w:w="993" w:type="dxa"/>
+            <w:tcBorders>
+              <w:top w:val="single" w:sz="4" w:space="0" w:color="auto"/>
+              <w:left w:val="single" w:sz="4" w:space="0" w:color="auto"/>
+              <w:bottom w:val="single" w:sz="4" w:space="0" w:color="auto"/>
+              <w:right w:val="single" w:sz="4" w:space="0" w:color="auto"/>
+            </w:tcBorders>
           </w:tcPr>
           <w:p>
             <w:pPr>
-              <w:pStyle w:val="TableParagraph"/>
-              <w:spacing w:line="223" w:lineRule="exact"/>
-              <w:ind w:left="5"/>
               <w:jc w:val="center"/>
               <w:rPr>
+                <w:rFonts w:asciiTheme="minorHAnsi" w:hAnsiTheme="minorHAnsi" w:cstheme="minorHAnsi"/>
                 <w:b/>
+                <w:bCs/>
                 <w:sz w:val="20"/>
+                <w:szCs w:val="20"/>
               </w:rPr>
             </w:pPr>
             <w:r>
@@ -1185,16 +1162,22 @@
         </w:tc>
         <w:tc>
           <w:tcPr>
-            <w:tcW w:w="5217" w:type="dxa"/>
+            <w:tcW w:w="5527" w:type="dxa"/>
+            <w:tcBorders>
+              <w:top w:val="single" w:sz="4" w:space="0" w:color="auto"/>
+              <w:left w:val="single" w:sz="4" w:space="0" w:color="auto"/>
+              <w:bottom w:val="single" w:sz="4" w:space="0" w:color="auto"/>
+              <w:right w:val="single" w:sz="4" w:space="0" w:color="auto"/>
+            </w:tcBorders>
           </w:tcPr>
           <w:p>
             <w:pPr>
-              <w:pStyle w:val="TableParagraph"/>
-              <w:spacing w:line="223" w:lineRule="exact"/>
-              <w:jc w:val="center"/>
               <w:rPr>
+                <w:rFonts w:asciiTheme="minorHAnsi" w:hAnsiTheme="minorHAnsi" w:cstheme="minorHAnsi"/>
                 <w:b/>
+                <w:bCs/>
                 <w:sz w:val="20"/>
+                <w:szCs w:val="20"/>
               </w:rPr>
             </w:pPr>
             <w:r>
@@ -1211,18 +1194,23 @@
         </w:tc>
         <w:tc>
           <w:tcPr>
-            <w:tcW w:w="1514" w:type="dxa"/>
-            <w:vAlign w:val="center"/>
+            <w:tcW w:w="1487" w:type="dxa"/>
+            <w:tcBorders>
+              <w:top w:val="single" w:sz="4" w:space="0" w:color="auto"/>
+              <w:left w:val="single" w:sz="4" w:space="0" w:color="auto"/>
+              <w:bottom w:val="single" w:sz="4" w:space="0" w:color="auto"/>
+              <w:right w:val="single" w:sz="4" w:space="0" w:color="auto"/>
+            </w:tcBorders>
           </w:tcPr>
           <w:p>
             <w:pPr>
-              <w:pStyle w:val="TableParagraph"/>
-              <w:spacing w:line="223" w:lineRule="exact"/>
-              <w:ind w:left="166" w:right="161"/>
               <w:jc w:val="center"/>
               <w:rPr>
+                <w:rFonts w:asciiTheme="minorHAnsi" w:hAnsiTheme="minorHAnsi" w:cstheme="minorHAnsi"/>
                 <w:b/>
+                <w:bCs/>
                 <w:sz w:val="20"/>
+                <w:szCs w:val="20"/>
               </w:rPr>
             </w:pPr>
             <w:r>
@@ -1240,21 +1228,26 @@
       </w:tr>
       <w:tr>
         <w:trPr>
-          <w:trHeight w:hRule="exact" w:val="471"/>
+          <w:trHeight w:val="20"/>
           <w:jc w:val="center"/>
         </w:trPr>
         <w:tc>
           <w:tcPr>
-            <w:tcW w:w="1344" w:type="dxa"/>
+            <w:tcW w:w="1202" w:type="dxa"/>
+            <w:tcBorders>
+              <w:top w:val="single" w:sz="4" w:space="0" w:color="auto"/>
+              <w:left w:val="single" w:sz="4" w:space="0" w:color="auto"/>
+              <w:bottom w:val="single" w:sz="4" w:space="0" w:color="auto"/>
+              <w:right w:val="single" w:sz="4" w:space="0" w:color="auto"/>
+            </w:tcBorders>
             <w:vAlign w:val="center"/>
           </w:tcPr>
           <w:p>
             <w:pPr>
-              <w:pStyle w:val="TableParagraph"/>
-              <w:ind w:left="117"/>
               <w:rPr>
-                <w:sz w:val="16"/>
-                <w:szCs w:val="16"/>
+                <w:rFonts w:asciiTheme="minorHAnsi" w:hAnsiTheme="minorHAnsi" w:cstheme="minorHAnsi"/>
+                <w:sz w:val="20"/>
+                <w:szCs w:val="20"/>
               </w:rPr>
             </w:pPr>
             <w:r>
@@ -1269,18 +1262,22 @@
         </w:tc>
         <w:tc>
           <w:tcPr>
-            <w:tcW w:w="1134" w:type="dxa"/>
+            <w:tcW w:w="993" w:type="dxa"/>
+            <w:tcBorders>
+              <w:top w:val="single" w:sz="4" w:space="0" w:color="auto"/>
+              <w:left w:val="single" w:sz="4" w:space="0" w:color="auto"/>
+              <w:bottom w:val="single" w:sz="4" w:space="0" w:color="auto"/>
+              <w:right w:val="single" w:sz="4" w:space="0" w:color="auto"/>
+            </w:tcBorders>
             <w:vAlign w:val="center"/>
           </w:tcPr>
           <w:p>
             <w:pPr>
-              <w:pStyle w:val="TableParagraph"/>
-              <w:spacing w:before="123"/>
-              <w:ind w:left="176" w:right="173"/>
               <w:jc w:val="center"/>
               <w:rPr>
-                <w:sz w:val="16"/>
-                <w:szCs w:val="16"/>
+                <w:rFonts w:asciiTheme="minorHAnsi" w:hAnsiTheme="minorHAnsi" w:cstheme="minorHAnsi"/>
+                <w:sz w:val="20"/>
+                <w:szCs w:val="20"/>
               </w:rPr>
             </w:pPr>
             <w:r>
@@ -1295,15 +1292,21 @@
         </w:tc>
         <w:tc>
           <w:tcPr>
-            <w:tcW w:w="5217" w:type="dxa"/>
+            <w:tcW w:w="5527" w:type="dxa"/>
+            <w:tcBorders>
+              <w:top w:val="single" w:sz="4" w:space="0" w:color="auto"/>
+              <w:left w:val="single" w:sz="4" w:space="0" w:color="auto"/>
+              <w:bottom w:val="single" w:sz="4" w:space="0" w:color="auto"/>
+              <w:right w:val="single" w:sz="4" w:space="0" w:color="auto"/>
+            </w:tcBorders>
             <w:vAlign w:val="center"/>
           </w:tcPr>
           <w:p>
             <w:pPr>
               <w:rPr>
-                <w:rFonts w:eastAsia="Times New Roman"/>
-                <w:color w:val="000000"/>
-                <w:lang w:val="pt-BR"/>
+                <w:rFonts w:asciiTheme="minorHAnsi" w:hAnsiTheme="minorHAnsi" w:cstheme="minorHAnsi"/>
+                <w:sz w:val="20"/>
+                <w:szCs w:val="20"/>
               </w:rPr>
             </w:pPr>
             <w:r>
@@ -1318,18 +1321,22 @@
         </w:tc>
         <w:tc>
           <w:tcPr>
-            <w:tcW w:w="1514" w:type="dxa"/>
+            <w:tcW w:w="1487" w:type="dxa"/>
+            <w:tcBorders>
+              <w:top w:val="single" w:sz="4" w:space="0" w:color="auto"/>
+              <w:left w:val="single" w:sz="4" w:space="0" w:color="auto"/>
+              <w:bottom w:val="single" w:sz="4" w:space="0" w:color="auto"/>
+              <w:right w:val="single" w:sz="4" w:space="0" w:color="auto"/>
+            </w:tcBorders>
             <w:vAlign w:val="center"/>
           </w:tcPr>
           <w:p>
             <w:pPr>
-              <w:pStyle w:val="TableParagraph"/>
-              <w:spacing w:before="123"/>
-              <w:ind w:right="307"/>
               <w:jc w:val="center"/>
               <w:rPr>
-                <w:sz w:val="16"/>
-                <w:szCs w:val="16"/>
+                <w:rFonts w:asciiTheme="minorHAnsi" w:hAnsiTheme="minorHAnsi" w:cstheme="minorHAnsi"/>
+                <w:sz w:val="20"/>
+                <w:szCs w:val="20"/>
               </w:rPr>
             </w:pPr>
             <w:r>
@@ -3811,6 +3818,30 @@
       <w:lang w:val="pt-PT"/>
     </w:rPr>
   </w:style>
+  <w:style w:type="table" w:styleId="Tabelacomgrade">
+    <w:name w:val="Table Grid"/>
+    <w:basedOn w:val="Tabelanormal"/>
+    <w:uiPriority w:val="39"/>
+    <w:rsid w:val="005C7E9D"/>
+    <w:pPr>
+      <w:widowControl/>
+      <w:autoSpaceDE/>
+      <w:autoSpaceDN/>
+    </w:pPr>
+    <w:rPr>
+      <w:lang w:val="pt-BR"/>
+    </w:rPr>
+    <w:tblPr>
+      <w:tblBorders>
+        <w:top w:val="single" w:sz="4" w:space="0" w:color="auto"/>
+        <w:left w:val="single" w:sz="4" w:space="0" w:color="auto"/>
+        <w:bottom w:val="single" w:sz="4" w:space="0" w:color="auto"/>
+        <w:right w:val="single" w:sz="4" w:space="0" w:color="auto"/>
+        <w:insideH w:val="single" w:sz="4" w:space="0" w:color="auto"/>
+        <w:insideV w:val="single" w:sz="4" w:space="0" w:color="auto"/>
+      </w:tblBorders>
+    </w:tblPr>
+  </w:style>
 </w:styles>
 </file>
 

</xml_diff>